<commit_message>
Add file changelog, update files, update sw instructions
</commit_message>
<xml_diff>
--- a/Documentation/sv/Västmanland/Medicinsk instruktion/Delad Optiflowbehandling.docx
+++ b/Documentation/sv/Västmanland/Medicinsk instruktion/Delad Optiflowbehandling.docx
@@ -1779,7 +1779,14 @@
           <w:sz w:val="24"/>
           <w:szCs w:val="24"/>
         </w:rPr>
-        <w:t xml:space="preserve">2 x </w:t>
+        <w:t>1</w:t>
+      </w:r>
+      <w:r>
+        <w:rPr>
+          <w:sz w:val="24"/>
+          <w:szCs w:val="24"/>
+        </w:rPr>
+        <w:t xml:space="preserve"> x </w:t>
       </w:r>
       <w:proofErr w:type="spellStart"/>
       <w:r>
@@ -2297,7 +2304,7 @@
           <w:sz w:val="24"/>
           <w:szCs w:val="24"/>
         </w:rPr>
-        <w:t>(</w:t>
+        <w:t xml:space="preserve">1 x </w:t>
       </w:r>
       <w:r>
         <w:rPr>
@@ -2306,7 +2313,7 @@
           <w:sz w:val="24"/>
           <w:szCs w:val="24"/>
         </w:rPr>
-        <w:t xml:space="preserve">1 x </w:t>
+        <w:t>Engångs</w:t>
       </w:r>
       <w:r>
         <w:rPr>
@@ -2315,7 +2322,25 @@
           <w:sz w:val="24"/>
           <w:szCs w:val="24"/>
         </w:rPr>
-        <w:t>Röd standardpropp – Används endast om start med enskild behandling med koppling förberedd för delning, se nedan)</w:t>
+        <w:t>propp</w:t>
+      </w:r>
+      <w:r>
+        <w:rPr>
+          <w:rFonts w:cstheme="minorHAnsi"/>
+          <w:color w:val="000000"/>
+          <w:sz w:val="24"/>
+          <w:szCs w:val="24"/>
+        </w:rPr>
+        <w:t xml:space="preserve"> / Flergångspropp</w:t>
+      </w:r>
+      <w:r>
+        <w:rPr>
+          <w:rFonts w:cstheme="minorHAnsi"/>
+          <w:color w:val="000000"/>
+          <w:sz w:val="24"/>
+          <w:szCs w:val="24"/>
+        </w:rPr>
+        <w:t xml:space="preserve"> – Används endast om start med enskild behandling med koppling förberedd för delning, se nedan)</w:t>
       </w:r>
     </w:p>
     <w:p>
@@ -2396,14 +2421,12 @@
       <w:r>
         <w:rPr>
           <w:noProof/>
-          <w:sz w:val="24"/>
-          <w:szCs w:val="24"/>
         </w:rPr>
         <w:drawing>
-          <wp:inline distT="0" distB="0" distL="0" distR="0" wp14:anchorId="5FE83AC0" wp14:editId="0F811B71">
+          <wp:inline distT="0" distB="0" distL="0" distR="0" wp14:anchorId="5FE83AC0" wp14:editId="11589206">
             <wp:extent cx="3479800" cy="1270000"/>
             <wp:effectExtent l="0" t="0" r="0" b="0"/>
-            <wp:docPr id="93" name="Bildobjekt 93" descr="En bild som visar skärm, klocka, TV, spelare&#10;&#10;Automatiskt genererad beskrivning"/>
+            <wp:docPr id="253503085" name="Bildobjekt 93" descr="En bild som visar skärm, klocka, TV, spelare&#10;&#10;Automatiskt genererad beskrivning"/>
             <wp:cNvGraphicFramePr>
               <a:graphicFrameLocks xmlns:a="http://schemas.openxmlformats.org/drawingml/2006/main" noChangeAspect="1"/>
             </wp:cNvGraphicFramePr>
@@ -2411,7 +2434,7 @@
               <a:graphicData uri="http://schemas.openxmlformats.org/drawingml/2006/picture">
                 <pic:pic xmlns:pic="http://schemas.openxmlformats.org/drawingml/2006/picture">
                   <pic:nvPicPr>
-                    <pic:cNvPr id="93" name="T-stycke.png"/>
+                    <pic:cNvPr id="0" name="Bildobjekt 93"/>
                     <pic:cNvPicPr/>
                   </pic:nvPicPr>
                   <pic:blipFill>
@@ -2612,7 +2635,16 @@
           <w:sz w:val="24"/>
           <w:szCs w:val="24"/>
         </w:rPr>
-        <w:t>Förbered befuktningskammaren genom att ta bort de blå locken och anslut de</w:t>
+        <w:t xml:space="preserve">Anslut (skruva fast) två tomma </w:t>
+      </w:r>
+      <w:r>
+        <w:rPr>
+          <w:rFonts w:cstheme="minorHAnsi"/>
+          <w:color w:val="000000"/>
+          <w:sz w:val="24"/>
+          <w:szCs w:val="24"/>
+        </w:rPr>
+        <w:t>uppsamlingsflaskor</w:t>
       </w:r>
       <w:r>
         <w:rPr>
@@ -2620,31 +2652,7 @@
           <w:sz w:val="24"/>
           <w:szCs w:val="24"/>
         </w:rPr>
-        <w:t xml:space="preserve"> </w:t>
-      </w:r>
-      <w:r>
-        <w:rPr>
-          <w:rFonts w:ascii="Calibri" w:hAnsi="Calibri" w:cs="Calibri"/>
-          <w:sz w:val="24"/>
-          <w:szCs w:val="24"/>
-        </w:rPr>
-        <w:t>medföljande kopplingsrören. Sätt befuktningskammaren på plats i apparaten, se</w:t>
-      </w:r>
-      <w:r>
-        <w:rPr>
-          <w:rFonts w:ascii="Calibri" w:hAnsi="Calibri" w:cs="Calibri"/>
-          <w:sz w:val="24"/>
-          <w:szCs w:val="24"/>
-        </w:rPr>
-        <w:t xml:space="preserve"> </w:t>
-      </w:r>
-      <w:r>
-        <w:rPr>
-          <w:rFonts w:ascii="Calibri" w:hAnsi="Calibri" w:cs="Calibri"/>
-          <w:sz w:val="24"/>
-          <w:szCs w:val="24"/>
-        </w:rPr>
-        <w:t>till att den klickar i ordentligt.</w:t>
+        <w:t xml:space="preserve"> till kopplingar på T-kopplingens undersida, märkt D och E (passar endast där).</w:t>
       </w:r>
     </w:p>
     <w:p>
@@ -2670,7 +2678,59 @@
           <w:sz w:val="24"/>
           <w:szCs w:val="24"/>
         </w:rPr>
-        <w:t>Anslut slangen från befuktningskammaren till påsen med sterilt vatten.</w:t>
+        <w:t xml:space="preserve">Sätt T-kopplingens konkava yta mot stativet för </w:t>
+      </w:r>
+      <w:proofErr w:type="spellStart"/>
+      <w:r>
+        <w:rPr>
+          <w:rFonts w:ascii="Calibri" w:hAnsi="Calibri" w:cs="Calibri"/>
+          <w:sz w:val="24"/>
+          <w:szCs w:val="24"/>
+        </w:rPr>
+        <w:t>Airvo</w:t>
+      </w:r>
+      <w:proofErr w:type="spellEnd"/>
+      <w:r>
+        <w:rPr>
+          <w:rFonts w:ascii="Calibri" w:hAnsi="Calibri" w:cs="Calibri"/>
+          <w:sz w:val="24"/>
+          <w:szCs w:val="24"/>
+        </w:rPr>
+        <w:t xml:space="preserve"> 2 på kontralateral sida mot apparaten strax ovan </w:t>
+      </w:r>
+      <w:proofErr w:type="spellStart"/>
+      <w:r>
+        <w:rPr>
+          <w:rFonts w:ascii="Calibri" w:hAnsi="Calibri" w:cs="Calibri"/>
+          <w:sz w:val="24"/>
+          <w:szCs w:val="24"/>
+        </w:rPr>
+        <w:t>Airvo</w:t>
+      </w:r>
+      <w:proofErr w:type="spellEnd"/>
+      <w:r>
+        <w:rPr>
+          <w:rFonts w:ascii="Calibri" w:hAnsi="Calibri" w:cs="Calibri"/>
+          <w:sz w:val="24"/>
+          <w:szCs w:val="24"/>
+        </w:rPr>
+        <w:t xml:space="preserve"> 2 (nedanför patienthöjd). T-kopplingen skall vara orienterad så att PET-flaskor pekar. Fäst T-kopplingen mot stången med 2 buntband som träs genom hällorna på T-Kopplingen.</w:t>
+      </w:r>
+      <w:r>
+        <w:rPr>
+          <w:rFonts w:ascii="Calibri" w:hAnsi="Calibri" w:cs="Calibri"/>
+          <w:sz w:val="24"/>
+          <w:szCs w:val="24"/>
+        </w:rPr>
+        <w:t xml:space="preserve"> OBS! T-kopplingen ska fästas lägre än patients</w:t>
+      </w:r>
+      <w:r>
+        <w:rPr>
+          <w:rFonts w:ascii="Calibri" w:hAnsi="Calibri" w:cs="Calibri"/>
+          <w:sz w:val="24"/>
+          <w:szCs w:val="24"/>
+        </w:rPr>
+        <w:t xml:space="preserve"> huvudända.</w:t>
       </w:r>
     </w:p>
     <w:p>
@@ -2696,25 +2756,23 @@
           <w:sz w:val="24"/>
           <w:szCs w:val="24"/>
         </w:rPr>
-        <w:t xml:space="preserve">Anslut </w:t>
-      </w:r>
-      <w:proofErr w:type="spellStart"/>
+        <w:t>Förbered befuktningskammaren genom att ta bort de blå locken och anslut de</w:t>
+      </w:r>
       <w:r>
         <w:rPr>
           <w:rFonts w:ascii="Calibri" w:hAnsi="Calibri" w:cs="Calibri"/>
           <w:sz w:val="24"/>
           <w:szCs w:val="24"/>
         </w:rPr>
-        <w:t>AirSpiral</w:t>
-      </w:r>
-      <w:proofErr w:type="spellEnd"/>
+        <w:t xml:space="preserve"> </w:t>
+      </w:r>
       <w:r>
         <w:rPr>
           <w:rFonts w:ascii="Calibri" w:hAnsi="Calibri" w:cs="Calibri"/>
           <w:sz w:val="24"/>
           <w:szCs w:val="24"/>
         </w:rPr>
-        <w:t>-slangen</w:t>
+        <w:t>medföljande kopplingsrören. Sätt befuktningskammaren på plats i apparaten, se</w:t>
       </w:r>
       <w:r>
         <w:rPr>
@@ -2722,57 +2780,15 @@
           <w:sz w:val="24"/>
           <w:szCs w:val="24"/>
         </w:rPr>
-        <w:t xml:space="preserve"> till kopplingen ovanpå </w:t>
-      </w:r>
-      <w:proofErr w:type="spellStart"/>
+        <w:t xml:space="preserve"> </w:t>
+      </w:r>
       <w:r>
         <w:rPr>
           <w:rFonts w:ascii="Calibri" w:hAnsi="Calibri" w:cs="Calibri"/>
           <w:sz w:val="24"/>
           <w:szCs w:val="24"/>
         </w:rPr>
-        <w:t>Airvo</w:t>
-      </w:r>
-      <w:proofErr w:type="spellEnd"/>
-      <w:r>
-        <w:rPr>
-          <w:rFonts w:ascii="Calibri" w:hAnsi="Calibri" w:cs="Calibri"/>
-          <w:sz w:val="24"/>
-          <w:szCs w:val="24"/>
-        </w:rPr>
-        <w:t xml:space="preserve"> (passar bara </w:t>
-      </w:r>
-      <w:r>
-        <w:rPr>
-          <w:rFonts w:ascii="Calibri" w:hAnsi="Calibri" w:cs="Calibri"/>
-          <w:sz w:val="24"/>
-          <w:szCs w:val="24"/>
-        </w:rPr>
-        <w:t xml:space="preserve">åt </w:t>
-      </w:r>
-      <w:r>
-        <w:rPr>
-          <w:rFonts w:ascii="Calibri" w:hAnsi="Calibri" w:cs="Calibri"/>
-          <w:sz w:val="24"/>
-          <w:szCs w:val="24"/>
-        </w:rPr>
-        <w:t>ett håll) och</w:t>
-      </w:r>
-      <w:r>
-        <w:rPr>
-          <w:rFonts w:ascii="Calibri" w:hAnsi="Calibri" w:cs="Calibri"/>
-          <w:sz w:val="24"/>
-          <w:szCs w:val="24"/>
-        </w:rPr>
-        <w:t xml:space="preserve"> </w:t>
-      </w:r>
-      <w:r>
-        <w:rPr>
-          <w:rFonts w:ascii="Calibri" w:hAnsi="Calibri" w:cs="Calibri"/>
-          <w:sz w:val="24"/>
-          <w:szCs w:val="24"/>
-        </w:rPr>
-        <w:t>fixera med den blå låsringen.</w:t>
+        <w:t>till att den klickar i ordentligt.</w:t>
       </w:r>
     </w:p>
     <w:p>
@@ -2798,65 +2814,7 @@
           <w:sz w:val="24"/>
           <w:szCs w:val="24"/>
         </w:rPr>
-        <w:t xml:space="preserve">Koppla </w:t>
-      </w:r>
-      <w:r>
-        <w:rPr>
-          <w:rFonts w:ascii="Calibri" w:hAnsi="Calibri" w:cs="Calibri"/>
-          <w:sz w:val="24"/>
-          <w:szCs w:val="24"/>
-        </w:rPr>
-        <w:t xml:space="preserve">den distala änden av </w:t>
-      </w:r>
-      <w:proofErr w:type="spellStart"/>
-      <w:r>
-        <w:rPr>
-          <w:rFonts w:ascii="Calibri" w:hAnsi="Calibri" w:cs="Calibri"/>
-          <w:sz w:val="24"/>
-          <w:szCs w:val="24"/>
-        </w:rPr>
-        <w:t>AirSpiral</w:t>
-      </w:r>
-      <w:proofErr w:type="spellEnd"/>
-      <w:r>
-        <w:rPr>
-          <w:rFonts w:ascii="Calibri" w:hAnsi="Calibri" w:cs="Calibri"/>
-          <w:sz w:val="24"/>
-          <w:szCs w:val="24"/>
-        </w:rPr>
-        <w:t xml:space="preserve">-slangen till </w:t>
-      </w:r>
-      <w:r>
-        <w:rPr>
-          <w:rFonts w:ascii="Calibri" w:hAnsi="Calibri" w:cs="Calibri"/>
-          <w:sz w:val="24"/>
-          <w:szCs w:val="24"/>
-        </w:rPr>
-        <w:t xml:space="preserve">kopplingen på </w:t>
-      </w:r>
-      <w:r>
-        <w:rPr>
-          <w:rFonts w:ascii="Calibri" w:hAnsi="Calibri" w:cs="Calibri"/>
-          <w:sz w:val="24"/>
-          <w:szCs w:val="24"/>
-        </w:rPr>
-        <w:t>T-kopplingens ovansida</w:t>
-      </w:r>
-      <w:r>
-        <w:rPr>
-          <w:rFonts w:ascii="Calibri" w:hAnsi="Calibri" w:cs="Calibri"/>
-          <w:sz w:val="24"/>
-          <w:szCs w:val="24"/>
-        </w:rPr>
-        <w:t>, märkt A (passar endast där)</w:t>
-      </w:r>
-      <w:r>
-        <w:rPr>
-          <w:rFonts w:ascii="Calibri" w:hAnsi="Calibri" w:cs="Calibri"/>
-          <w:sz w:val="24"/>
-          <w:szCs w:val="24"/>
-        </w:rPr>
-        <w:t>.</w:t>
+        <w:t>Anslut slangen från befuktningskammaren till påsen med sterilt vatten.</w:t>
       </w:r>
     </w:p>
     <w:p>
@@ -2882,32 +2840,25 @@
           <w:sz w:val="24"/>
           <w:szCs w:val="24"/>
         </w:rPr>
-        <w:t>Anslut (skruva fast</w:t>
-      </w:r>
+        <w:t xml:space="preserve">Anslut </w:t>
+      </w:r>
+      <w:proofErr w:type="spellStart"/>
       <w:r>
         <w:rPr>
           <w:rFonts w:ascii="Calibri" w:hAnsi="Calibri" w:cs="Calibri"/>
           <w:sz w:val="24"/>
           <w:szCs w:val="24"/>
         </w:rPr>
-        <w:t xml:space="preserve">) två tomma </w:t>
-      </w:r>
-      <w:r>
-        <w:rPr>
-          <w:rFonts w:cstheme="minorHAnsi"/>
-          <w:color w:val="000000"/>
-          <w:sz w:val="24"/>
-          <w:szCs w:val="24"/>
-        </w:rPr>
-        <w:t>uppsamlingsflaskor</w:t>
-      </w:r>
+        <w:t>AirSpiral</w:t>
+      </w:r>
+      <w:proofErr w:type="spellEnd"/>
       <w:r>
         <w:rPr>
           <w:rFonts w:ascii="Calibri" w:hAnsi="Calibri" w:cs="Calibri"/>
           <w:sz w:val="24"/>
           <w:szCs w:val="24"/>
         </w:rPr>
-        <w:t xml:space="preserve"> till</w:t>
+        <w:t>-slangen</w:t>
       </w:r>
       <w:r>
         <w:rPr>
@@ -2915,23 +2866,57 @@
           <w:sz w:val="24"/>
           <w:szCs w:val="24"/>
         </w:rPr>
-        <w:t xml:space="preserve"> kopplingar på</w:t>
-      </w:r>
+        <w:t xml:space="preserve"> till kopplingen ovanpå </w:t>
+      </w:r>
+      <w:proofErr w:type="spellStart"/>
       <w:r>
         <w:rPr>
           <w:rFonts w:ascii="Calibri" w:hAnsi="Calibri" w:cs="Calibri"/>
           <w:sz w:val="24"/>
           <w:szCs w:val="24"/>
         </w:rPr>
-        <w:t xml:space="preserve"> T-kopplingens undersida</w:t>
-      </w:r>
+        <w:t>Airvo</w:t>
+      </w:r>
+      <w:proofErr w:type="spellEnd"/>
       <w:r>
         <w:rPr>
           <w:rFonts w:ascii="Calibri" w:hAnsi="Calibri" w:cs="Calibri"/>
           <w:sz w:val="24"/>
           <w:szCs w:val="24"/>
         </w:rPr>
-        <w:t>, märkt D och E (passar endast där).</w:t>
+        <w:t xml:space="preserve"> (passar bara </w:t>
+      </w:r>
+      <w:r>
+        <w:rPr>
+          <w:rFonts w:ascii="Calibri" w:hAnsi="Calibri" w:cs="Calibri"/>
+          <w:sz w:val="24"/>
+          <w:szCs w:val="24"/>
+        </w:rPr>
+        <w:t xml:space="preserve">åt </w:t>
+      </w:r>
+      <w:r>
+        <w:rPr>
+          <w:rFonts w:ascii="Calibri" w:hAnsi="Calibri" w:cs="Calibri"/>
+          <w:sz w:val="24"/>
+          <w:szCs w:val="24"/>
+        </w:rPr>
+        <w:t>ett håll) och</w:t>
+      </w:r>
+      <w:r>
+        <w:rPr>
+          <w:rFonts w:ascii="Calibri" w:hAnsi="Calibri" w:cs="Calibri"/>
+          <w:sz w:val="24"/>
+          <w:szCs w:val="24"/>
+        </w:rPr>
+        <w:t xml:space="preserve"> </w:t>
+      </w:r>
+      <w:r>
+        <w:rPr>
+          <w:rFonts w:ascii="Calibri" w:hAnsi="Calibri" w:cs="Calibri"/>
+          <w:sz w:val="24"/>
+          <w:szCs w:val="24"/>
+        </w:rPr>
+        <w:t>fixera med den blå låsringen.</w:t>
       </w:r>
     </w:p>
     <w:p>
@@ -2957,7 +2942,7 @@
           <w:sz w:val="24"/>
           <w:szCs w:val="24"/>
         </w:rPr>
-        <w:t xml:space="preserve">Sätt T-kopplingens konkava yta mot </w:t>
+        <w:t xml:space="preserve">Koppla </w:t>
       </w:r>
       <w:r>
         <w:rPr>
@@ -2965,7 +2950,7 @@
           <w:sz w:val="24"/>
           <w:szCs w:val="24"/>
         </w:rPr>
-        <w:t xml:space="preserve">stativet för </w:t>
+        <w:t xml:space="preserve">den distala änden av </w:t>
       </w:r>
       <w:proofErr w:type="spellStart"/>
       <w:r>
@@ -2974,7 +2959,7 @@
           <w:sz w:val="24"/>
           <w:szCs w:val="24"/>
         </w:rPr>
-        <w:t>Airvo</w:t>
+        <w:t>AirSpiral</w:t>
       </w:r>
       <w:proofErr w:type="spellEnd"/>
       <w:r>
@@ -2983,7 +2968,7 @@
           <w:sz w:val="24"/>
           <w:szCs w:val="24"/>
         </w:rPr>
-        <w:t xml:space="preserve"> 2</w:t>
+        <w:t xml:space="preserve">-slangen till </w:t>
       </w:r>
       <w:r>
         <w:rPr>
@@ -2991,7 +2976,7 @@
           <w:sz w:val="24"/>
           <w:szCs w:val="24"/>
         </w:rPr>
-        <w:t xml:space="preserve"> på kontralateral sida mot apparaten strax ovan</w:t>
+        <w:t xml:space="preserve">kopplingen på </w:t>
       </w:r>
       <w:r>
         <w:rPr>
@@ -2999,171 +2984,23 @@
           <w:sz w:val="24"/>
           <w:szCs w:val="24"/>
         </w:rPr>
-        <w:t xml:space="preserve"> </w:t>
-      </w:r>
-      <w:proofErr w:type="spellStart"/>
+        <w:t>T-kopplingens ovansida</w:t>
+      </w:r>
       <w:r>
         <w:rPr>
           <w:rFonts w:ascii="Calibri" w:hAnsi="Calibri" w:cs="Calibri"/>
           <w:sz w:val="24"/>
           <w:szCs w:val="24"/>
         </w:rPr>
-        <w:t>Airvo</w:t>
-      </w:r>
-      <w:proofErr w:type="spellEnd"/>
+        <w:t>, märkt A (passar endast där)</w:t>
+      </w:r>
       <w:r>
         <w:rPr>
           <w:rFonts w:ascii="Calibri" w:hAnsi="Calibri" w:cs="Calibri"/>
           <w:sz w:val="24"/>
           <w:szCs w:val="24"/>
         </w:rPr>
-        <w:t xml:space="preserve"> 2</w:t>
-      </w:r>
-      <w:r>
-        <w:rPr>
-          <w:rFonts w:ascii="Calibri" w:hAnsi="Calibri" w:cs="Calibri"/>
-          <w:sz w:val="24"/>
-          <w:szCs w:val="24"/>
-        </w:rPr>
-        <w:t xml:space="preserve"> (nedanför patienthöjd</w:t>
-      </w:r>
-      <w:r>
-        <w:rPr>
-          <w:rFonts w:ascii="Calibri" w:hAnsi="Calibri" w:cs="Calibri"/>
-          <w:sz w:val="24"/>
-          <w:szCs w:val="24"/>
-        </w:rPr>
-        <w:t>)</w:t>
-      </w:r>
-      <w:r>
-        <w:rPr>
-          <w:rFonts w:ascii="Calibri" w:hAnsi="Calibri" w:cs="Calibri"/>
-          <w:sz w:val="24"/>
-          <w:szCs w:val="24"/>
-        </w:rPr>
-        <w:t>. T-kopplingen skall vara orienterad så att</w:t>
-      </w:r>
-      <w:r>
-        <w:rPr>
-          <w:rFonts w:ascii="Calibri" w:hAnsi="Calibri" w:cs="Calibri"/>
-          <w:sz w:val="24"/>
-          <w:szCs w:val="24"/>
-        </w:rPr>
-        <w:t xml:space="preserve"> PET-flaskor </w:t>
-      </w:r>
-      <w:r>
-        <w:rPr>
-          <w:rFonts w:ascii="Calibri" w:hAnsi="Calibri" w:cs="Calibri"/>
-          <w:sz w:val="24"/>
-          <w:szCs w:val="24"/>
-        </w:rPr>
-        <w:t xml:space="preserve">pekar </w:t>
-      </w:r>
-      <w:r>
-        <w:rPr>
-          <w:rFonts w:ascii="Calibri" w:hAnsi="Calibri" w:cs="Calibri"/>
-          <w:sz w:val="24"/>
-          <w:szCs w:val="24"/>
-        </w:rPr>
-        <w:t xml:space="preserve">nedåt och </w:t>
-      </w:r>
-      <w:proofErr w:type="spellStart"/>
-      <w:r>
-        <w:rPr>
-          <w:rFonts w:ascii="Calibri" w:hAnsi="Calibri" w:cs="Calibri"/>
-          <w:sz w:val="24"/>
-          <w:szCs w:val="24"/>
-        </w:rPr>
-        <w:t>Airspiralslangen</w:t>
-      </w:r>
-      <w:proofErr w:type="spellEnd"/>
-      <w:r>
-        <w:rPr>
-          <w:rFonts w:ascii="Calibri" w:hAnsi="Calibri" w:cs="Calibri"/>
-          <w:sz w:val="24"/>
-          <w:szCs w:val="24"/>
-        </w:rPr>
-        <w:t xml:space="preserve"> </w:t>
-      </w:r>
-      <w:r>
-        <w:rPr>
-          <w:rFonts w:ascii="Calibri" w:hAnsi="Calibri" w:cs="Calibri"/>
-          <w:sz w:val="24"/>
-          <w:szCs w:val="24"/>
-        </w:rPr>
-        <w:t>fäster på ovansid</w:t>
-      </w:r>
-      <w:r>
-        <w:rPr>
-          <w:rFonts w:ascii="Calibri" w:hAnsi="Calibri" w:cs="Calibri"/>
-          <w:sz w:val="24"/>
-          <w:szCs w:val="24"/>
-        </w:rPr>
-        <w:t>a</w:t>
-      </w:r>
-      <w:r>
-        <w:rPr>
-          <w:rFonts w:ascii="Calibri" w:hAnsi="Calibri" w:cs="Calibri"/>
-          <w:sz w:val="24"/>
-          <w:szCs w:val="24"/>
-        </w:rPr>
-        <w:t>n. F</w:t>
-      </w:r>
-      <w:r>
-        <w:rPr>
-          <w:rFonts w:ascii="Calibri" w:hAnsi="Calibri" w:cs="Calibri"/>
-          <w:sz w:val="24"/>
-          <w:szCs w:val="24"/>
-        </w:rPr>
-        <w:t xml:space="preserve">äst </w:t>
-      </w:r>
-      <w:r>
-        <w:rPr>
-          <w:rFonts w:ascii="Calibri" w:hAnsi="Calibri" w:cs="Calibri"/>
-          <w:sz w:val="24"/>
-          <w:szCs w:val="24"/>
-        </w:rPr>
-        <w:t xml:space="preserve">T-kopplingen mot stången </w:t>
-      </w:r>
-      <w:r>
-        <w:rPr>
-          <w:rFonts w:ascii="Calibri" w:hAnsi="Calibri" w:cs="Calibri"/>
-          <w:sz w:val="24"/>
-          <w:szCs w:val="24"/>
-        </w:rPr>
-        <w:t>med</w:t>
-      </w:r>
-      <w:r>
-        <w:rPr>
-          <w:rFonts w:ascii="Calibri" w:hAnsi="Calibri" w:cs="Calibri"/>
-          <w:sz w:val="24"/>
-          <w:szCs w:val="24"/>
-        </w:rPr>
-        <w:t xml:space="preserve"> 2</w:t>
-      </w:r>
-      <w:r>
-        <w:rPr>
-          <w:rFonts w:ascii="Calibri" w:hAnsi="Calibri" w:cs="Calibri"/>
-          <w:sz w:val="24"/>
-          <w:szCs w:val="24"/>
-        </w:rPr>
-        <w:t xml:space="preserve"> buntband</w:t>
-      </w:r>
-      <w:r>
-        <w:rPr>
-          <w:rFonts w:ascii="Calibri" w:hAnsi="Calibri" w:cs="Calibri"/>
-          <w:sz w:val="24"/>
-          <w:szCs w:val="24"/>
-        </w:rPr>
-        <w:t xml:space="preserve"> som </w:t>
-      </w:r>
-      <w:r>
-        <w:rPr>
-          <w:rFonts w:ascii="Calibri" w:hAnsi="Calibri" w:cs="Calibri"/>
-          <w:sz w:val="24"/>
-          <w:szCs w:val="24"/>
-        </w:rPr>
-        <w:t>träs genom hällorna på T-Kopplingen.</w:t>
+        <w:t>.</w:t>
       </w:r>
     </w:p>
     <w:p>
@@ -3585,14 +3422,28 @@
           <w:sz w:val="24"/>
           <w:szCs w:val="24"/>
         </w:rPr>
-        <w:t>proppas ena sidan, B eller C med röd propp</w:t>
-      </w:r>
-      <w:r>
-        <w:rPr>
-          <w:sz w:val="24"/>
-          <w:szCs w:val="24"/>
-        </w:rPr>
-        <w:t xml:space="preserve"> och den andra kopplas enligt instruktion ovan. Observera att bägge uppsamlingsflaskor behövs!</w:t>
+        <w:t>proppas ena sidan, B eller C med propp</w:t>
+      </w:r>
+      <w:r>
+        <w:rPr>
+          <w:sz w:val="24"/>
+          <w:szCs w:val="24"/>
+        </w:rPr>
+        <w:t xml:space="preserve"> och den andra kopplas enligt instruktion ovan. Observera att bägge uppsamlingsflaskor behövs</w:t>
+      </w:r>
+      <w:r>
+        <w:rPr>
+          <w:sz w:val="24"/>
+          <w:szCs w:val="24"/>
+        </w:rPr>
+        <w:t xml:space="preserve"> eller propp även för flaskan på den tomma sidan</w:t>
+      </w:r>
+      <w:r>
+        <w:rPr>
+          <w:sz w:val="24"/>
+          <w:szCs w:val="24"/>
+        </w:rPr>
+        <w:t>!</w:t>
       </w:r>
     </w:p>
     <w:p>
@@ -3606,14 +3457,12 @@
       <w:r>
         <w:rPr>
           <w:noProof/>
-          <w:sz w:val="24"/>
-          <w:szCs w:val="24"/>
         </w:rPr>
         <w:drawing>
-          <wp:inline distT="0" distB="0" distL="0" distR="0" wp14:anchorId="098D64E4" wp14:editId="4DA38AF1">
+          <wp:inline distT="0" distB="0" distL="0" distR="0" wp14:anchorId="098D64E4" wp14:editId="08B95C0C">
             <wp:extent cx="5760720" cy="3525520"/>
             <wp:effectExtent l="0" t="0" r="5080" b="5080"/>
-            <wp:docPr id="92" name="Bildobjekt 92"/>
+            <wp:docPr id="1230032450" name="Bildobjekt 92"/>
             <wp:cNvGraphicFramePr>
               <a:graphicFrameLocks xmlns:a="http://schemas.openxmlformats.org/drawingml/2006/main" noChangeAspect="1"/>
             </wp:cNvGraphicFramePr>
@@ -3621,7 +3470,7 @@
               <a:graphicData uri="http://schemas.openxmlformats.org/drawingml/2006/picture">
                 <pic:pic xmlns:pic="http://schemas.openxmlformats.org/drawingml/2006/picture">
                   <pic:nvPicPr>
-                    <pic:cNvPr id="92" name="Koppling.png"/>
+                    <pic:cNvPr id="0" name="Bildobjekt 92"/>
                     <pic:cNvPicPr/>
                   </pic:nvPicPr>
                   <pic:blipFill>
@@ -3652,17 +3501,9 @@
         </w:drawing>
       </w:r>
       <w:r>
-        <w:rPr>
-          <w:sz w:val="24"/>
-          <w:szCs w:val="24"/>
-        </w:rPr>
         <w:br/>
       </w:r>
       <w:r>
-        <w:rPr>
-          <w:sz w:val="24"/>
-          <w:szCs w:val="24"/>
-        </w:rPr>
         <w:br/>
       </w:r>
       <w:proofErr w:type="spellStart"/>
@@ -4118,6 +3959,136 @@
     </w:p>
     <w:p>
       <w:pPr>
+        <w:pStyle w:val="Liststycke"/>
+        <w:numPr>
+          <w:ilvl w:val="1"/>
+          <w:numId w:val="6"/>
+        </w:numPr>
+        <w:rPr>
+          <w:sz w:val="24"/>
+          <w:szCs w:val="24"/>
+        </w:rPr>
+      </w:pPr>
+      <w:r>
+        <w:rPr>
+          <w:sz w:val="24"/>
+          <w:szCs w:val="24"/>
+        </w:rPr>
+        <w:t xml:space="preserve">Vid svårighet att matcha FiO2 som håller bägge patienter inom </w:t>
+      </w:r>
+      <w:proofErr w:type="spellStart"/>
+      <w:r>
+        <w:rPr>
+          <w:sz w:val="24"/>
+          <w:szCs w:val="24"/>
+        </w:rPr>
+        <w:t>målsaturation</w:t>
+      </w:r>
+      <w:proofErr w:type="spellEnd"/>
+      <w:r>
+        <w:rPr>
+          <w:sz w:val="24"/>
+          <w:szCs w:val="24"/>
+        </w:rPr>
+        <w:t xml:space="preserve"> kan man vid behov lägga sig på den</w:t>
+      </w:r>
+      <w:r>
+        <w:rPr>
+          <w:sz w:val="24"/>
+          <w:szCs w:val="24"/>
+        </w:rPr>
+        <w:t xml:space="preserve"> nivå som är lägst av de två patienternas och koppla </w:t>
+      </w:r>
+      <w:proofErr w:type="spellStart"/>
+      <w:r>
+        <w:rPr>
+          <w:sz w:val="24"/>
+          <w:szCs w:val="24"/>
+        </w:rPr>
+        <w:t>oxymask</w:t>
+      </w:r>
+      <w:proofErr w:type="spellEnd"/>
+      <w:r>
+        <w:rPr>
+          <w:sz w:val="24"/>
+          <w:szCs w:val="24"/>
+        </w:rPr>
+        <w:t xml:space="preserve"> över </w:t>
+      </w:r>
+      <w:proofErr w:type="spellStart"/>
+      <w:r>
+        <w:rPr>
+          <w:sz w:val="24"/>
+          <w:szCs w:val="24"/>
+        </w:rPr>
+        <w:t>Optiflow</w:t>
+      </w:r>
+      <w:proofErr w:type="spellEnd"/>
+      <w:r>
+        <w:rPr>
+          <w:sz w:val="24"/>
+          <w:szCs w:val="24"/>
+        </w:rPr>
+        <w:t xml:space="preserve"> över den andre patienten </w:t>
+      </w:r>
+      <w:r>
+        <w:rPr>
+          <w:sz w:val="24"/>
+          <w:szCs w:val="24"/>
+        </w:rPr>
+        <w:t xml:space="preserve">och titrera till </w:t>
+      </w:r>
+      <w:proofErr w:type="spellStart"/>
+      <w:r>
+        <w:rPr>
+          <w:sz w:val="24"/>
+          <w:szCs w:val="24"/>
+        </w:rPr>
+        <w:t>målsaturation</w:t>
+      </w:r>
+      <w:proofErr w:type="spellEnd"/>
+      <w:r>
+        <w:rPr>
+          <w:sz w:val="24"/>
+          <w:szCs w:val="24"/>
+        </w:rPr>
+        <w:t xml:space="preserve">, OBS att detta endast ska gälla vid små </w:t>
+      </w:r>
+      <w:proofErr w:type="spellStart"/>
+      <w:r>
+        <w:rPr>
+          <w:sz w:val="24"/>
+          <w:szCs w:val="24"/>
+        </w:rPr>
+        <w:t>diskrepenser</w:t>
+      </w:r>
+      <w:proofErr w:type="spellEnd"/>
+      <w:r>
+        <w:rPr>
+          <w:sz w:val="24"/>
+          <w:szCs w:val="24"/>
+        </w:rPr>
+        <w:t xml:space="preserve"> och inget stort flöde skall ges i </w:t>
+      </w:r>
+      <w:proofErr w:type="spellStart"/>
+      <w:r>
+        <w:rPr>
+          <w:sz w:val="24"/>
+          <w:szCs w:val="24"/>
+        </w:rPr>
+        <w:t>Oxymask</w:t>
+      </w:r>
+      <w:proofErr w:type="spellEnd"/>
+      <w:r>
+        <w:rPr>
+          <w:sz w:val="24"/>
+          <w:szCs w:val="24"/>
+        </w:rPr>
+        <w:t xml:space="preserve"> på detta vis, detta då vi får sämre kontroll på FiO2.</w:t>
+      </w:r>
+    </w:p>
+    <w:p>
+      <w:pPr>
         <w:rPr>
           <w:b/>
           <w:bCs/>
@@ -4902,6 +4873,7 @@
           <w:sz w:val="24"/>
           <w:szCs w:val="24"/>
         </w:rPr>
+        <w:lastRenderedPageBreak/>
         <w:t>För att minimera tid utan behandling</w:t>
       </w:r>
       <w:r>
@@ -5003,16 +4975,23 @@
           <w:sz w:val="24"/>
           <w:szCs w:val="24"/>
         </w:rPr>
-        <w:t>airvo</w:t>
-      </w:r>
-      <w:proofErr w:type="spellEnd"/>
-      <w:r>
-        <w:rPr>
-          <w:sz w:val="24"/>
-          <w:szCs w:val="24"/>
-        </w:rPr>
-        <w:t>-slang</w:t>
-      </w:r>
+        <w:t>A</w:t>
+      </w:r>
+      <w:r>
+        <w:rPr>
+          <w:sz w:val="24"/>
+          <w:szCs w:val="24"/>
+        </w:rPr>
+        <w:t>irSpiral</w:t>
+      </w:r>
+      <w:r>
+        <w:rPr>
+          <w:sz w:val="24"/>
+          <w:szCs w:val="24"/>
+        </w:rPr>
+        <w:t>slang</w:t>
+      </w:r>
+      <w:proofErr w:type="spellEnd"/>
       <w:r>
         <w:rPr>
           <w:sz w:val="24"/>
@@ -5097,7 +5076,6 @@
           <w:sz w:val="24"/>
           <w:szCs w:val="24"/>
         </w:rPr>
-        <w:lastRenderedPageBreak/>
         <w:t>Ska någon av patienterna startas med delad behandling?</w:t>
       </w:r>
       <w:r>
@@ -5455,7 +5433,7 @@
           <w:sz w:val="24"/>
           <w:szCs w:val="24"/>
         </w:rPr>
-        <w:t xml:space="preserve"> Start av enskild behandling med förberedd koppling</w:t>
+        <w:t>Start av enskild behandling med förberedd koppling</w:t>
       </w:r>
       <w:r>
         <w:rPr>
@@ -5850,6 +5828,7 @@
           <w:sz w:val="24"/>
           <w:szCs w:val="24"/>
         </w:rPr>
+        <w:lastRenderedPageBreak/>
         <w:t>Sterilt vatten</w:t>
       </w:r>
       <w:r>
@@ -5934,7 +5913,6 @@
           <w:sz w:val="24"/>
           <w:szCs w:val="24"/>
         </w:rPr>
-        <w:lastRenderedPageBreak/>
         <w:t>BYTES</w:t>
       </w:r>
       <w:r>
@@ -6971,6 +6949,7 @@
           <w:sz w:val="24"/>
           <w:szCs w:val="24"/>
         </w:rPr>
+        <w:lastRenderedPageBreak/>
         <w:t>Kontrollrutin genomförs av ansvarig sjuksköterska minst en gång per pass (i början av passet).</w:t>
       </w:r>
     </w:p>
@@ -7040,15 +7019,7 @@
           <w:sz w:val="24"/>
           <w:szCs w:val="24"/>
         </w:rPr>
-        <w:t xml:space="preserve">-systemets varning för potentiell </w:t>
-      </w:r>
-      <w:r>
-        <w:rPr>
-          <w:sz w:val="24"/>
-          <w:szCs w:val="24"/>
-        </w:rPr>
-        <w:lastRenderedPageBreak/>
-        <w:t>knickbildning inte fungerar vid delad behandling</w:t>
+        <w:t>-systemets varning för potentiell knickbildning inte fungerar vid delad behandling</w:t>
       </w:r>
       <w:r>
         <w:rPr>
@@ -7333,6 +7304,13 @@
       </w:r>
     </w:p>
   </w:endnote>
+  <w:endnote w:type="continuationNotice" w:id="1">
+    <w:p>
+      <w:pPr>
+        <w:spacing w:after="0" w:line="240" w:lineRule="auto"/>
+      </w:pPr>
+    </w:p>
+  </w:endnote>
 </w:endnotes>
 </file>
 
@@ -7356,6 +7334,13 @@
       <w:r>
         <w:continuationSeparator/>
       </w:r>
+    </w:p>
+  </w:footnote>
+  <w:footnote w:type="continuationNotice" w:id="1">
+    <w:p>
+      <w:pPr>
+        <w:spacing w:after="0" w:line="240" w:lineRule="auto"/>
+      </w:pPr>
     </w:p>
   </w:footnote>
 </w:footnotes>
@@ -9823,15 +9808,6 @@
 </file>
 
 <file path=customXml/item2.xml><?xml version="1.0" encoding="utf-8"?>
-<?mso-contentType ?>
-<FormTemplates xmlns="http://schemas.microsoft.com/sharepoint/v3/contenttype/forms">
-  <Display>DocumentLibraryForm</Display>
-  <Edit>DocumentLibraryForm</Edit>
-  <New>DocumentLibraryForm</New>
-</FormTemplates>
-</file>
-
-<file path=customXml/item3.xml><?xml version="1.0" encoding="utf-8"?>
 <ct:contentTypeSchema xmlns:ct="http://schemas.microsoft.com/office/2006/metadata/contentType" xmlns:ma="http://schemas.microsoft.com/office/2006/metadata/properties/metaAttributes" ct:_="" ma:_="" ma:contentTypeName="Document" ma:contentTypeID="0x0101005533C2B91052194093CA2A0C3BFA0481" ma:contentTypeVersion="9" ma:contentTypeDescription="Create a new document." ma:contentTypeScope="" ma:versionID="58d75eb495fa982fd2315ad4155ad7b7">
   <xsd:schema xmlns:xsd="http://www.w3.org/2001/XMLSchema" xmlns:xs="http://www.w3.org/2001/XMLSchema" xmlns:p="http://schemas.microsoft.com/office/2006/metadata/properties" xmlns:ns3="e8614b1b-e982-4674-b1d6-f108a4c63f12" xmlns:ns4="79eca6e9-6ae5-4cc3-b53c-5cf7374c7c53" targetNamespace="http://schemas.microsoft.com/office/2006/metadata/properties" ma:root="true" ma:fieldsID="3e80a00600d34704d5fddc29600890df" ns3:_="" ns4:_="">
     <xsd:import namespace="e8614b1b-e982-4674-b1d6-f108a4c63f12"/>
@@ -10028,6 +10004,15 @@
 </ct:contentTypeSchema>
 </file>
 
+<file path=customXml/item3.xml><?xml version="1.0" encoding="utf-8"?>
+<?mso-contentType ?>
+<FormTemplates xmlns="http://schemas.microsoft.com/sharepoint/v3/contenttype/forms">
+  <Display>DocumentLibraryForm</Display>
+  <Edit>DocumentLibraryForm</Edit>
+  <New>DocumentLibraryForm</New>
+</FormTemplates>
+</file>
+
 <file path=customXml/itemProps1.xml><?xml version="1.0" encoding="utf-8"?>
 <ds:datastoreItem xmlns:ds="http://schemas.openxmlformats.org/officeDocument/2006/customXml" ds:itemID="{F1C6A9EC-8F73-4A31-8530-8866CF4EE69E}">
   <ds:schemaRefs>
@@ -10038,14 +10023,6 @@
 </file>
 
 <file path=customXml/itemProps2.xml><?xml version="1.0" encoding="utf-8"?>
-<ds:datastoreItem xmlns:ds="http://schemas.openxmlformats.org/officeDocument/2006/customXml" ds:itemID="{C2776134-8C04-4B67-93E6-2D6265CEDF90}">
-  <ds:schemaRefs>
-    <ds:schemaRef ds:uri="http://schemas.microsoft.com/sharepoint/v3/contenttype/forms"/>
-  </ds:schemaRefs>
-</ds:datastoreItem>
-</file>
-
-<file path=customXml/itemProps3.xml><?xml version="1.0" encoding="utf-8"?>
 <ds:datastoreItem xmlns:ds="http://schemas.openxmlformats.org/officeDocument/2006/customXml" ds:itemID="{48B76173-B2A4-4F1C-A3FF-1084428243E6}">
   <ds:schemaRefs>
     <ds:schemaRef ds:uri="http://schemas.microsoft.com/office/2006/metadata/contentType"/>
@@ -10062,4 +10039,12 @@
     <ds:schemaRef ds:uri="http://schemas.microsoft.com/internal/obd"/>
   </ds:schemaRefs>
 </ds:datastoreItem>
+</file>
+
+<file path=customXml/itemProps3.xml><?xml version="1.0" encoding="utf-8"?>
+<ds:datastoreItem xmlns:ds="http://schemas.openxmlformats.org/officeDocument/2006/customXml" ds:itemID="{C2776134-8C04-4B67-93E6-2D6265CEDF90}">
+  <ds:schemaRefs>
+    <ds:schemaRef ds:uri="http://schemas.microsoft.com/sharepoint/v3/contenttype/forms"/>
+  </ds:schemaRefs>
+</ds:datastoreItem>
 </file>
</xml_diff>